<commit_message>
trying to deal w/ errors
</commit_message>
<xml_diff>
--- a/Report.docx
+++ b/Report.docx
@@ -59,21 +59,25 @@
         <w:rPr>
           <w:rFonts w:ascii="Times New Roman" w:hAnsi="Times New Roman" w:cs="Times New Roman"/>
         </w:rPr>
-        <w:t xml:space="preserve"> directory in the same level as “</w:t>
-      </w:r>
-      <w:proofErr w:type="spellStart"/>
+        <w:t xml:space="preserve"> directory </w:t>
+      </w:r>
       <w:r>
         <w:rPr>
           <w:rFonts w:ascii="Times New Roman" w:hAnsi="Times New Roman" w:cs="Times New Roman"/>
         </w:rPr>
-        <w:t>src</w:t>
-      </w:r>
-      <w:proofErr w:type="spellEnd"/>
+        <w:t>(</w:t>
+      </w:r>
       <w:r>
         <w:rPr>
           <w:rFonts w:ascii="Times New Roman" w:hAnsi="Times New Roman" w:cs="Times New Roman"/>
         </w:rPr>
-        <w:t>/”</w:t>
+        <w:t>same level as “src/”</w:t>
+      </w:r>
+      <w:r>
+        <w:rPr>
+          <w:rFonts w:ascii="Times New Roman" w:hAnsi="Times New Roman" w:cs="Times New Roman"/>
+        </w:rPr>
+        <w:t>)</w:t>
       </w:r>
       <w:r>
         <w:rPr>

</xml_diff>

<commit_message>
made data loader method static
</commit_message>
<xml_diff>
--- a/Report.docx
+++ b/Report.docx
@@ -16,6 +16,30 @@
           <w:b/>
           <w:bCs/>
         </w:rPr>
+        <w:t xml:space="preserve">Section 1 </w:t>
+      </w:r>
+      <w:r>
+        <w:rPr>
+          <w:rFonts w:ascii="Times New Roman" w:hAnsi="Times New Roman" w:cs="Times New Roman"/>
+          <w:b/>
+          <w:bCs/>
+        </w:rPr>
+        <w:t>–</w:t>
+      </w:r>
+      <w:r>
+        <w:rPr>
+          <w:rFonts w:ascii="Times New Roman" w:hAnsi="Times New Roman" w:cs="Times New Roman"/>
+          <w:b/>
+          <w:bCs/>
+        </w:rPr>
+        <w:t xml:space="preserve"> </w:t>
+      </w:r>
+      <w:r>
+        <w:rPr>
+          <w:rFonts w:ascii="Times New Roman" w:hAnsi="Times New Roman" w:cs="Times New Roman"/>
+          <w:b/>
+          <w:bCs/>
+        </w:rPr>
         <w:t>Features</w:t>
       </w:r>
     </w:p>
@@ -29,7 +53,19 @@
         <w:rPr>
           <w:rFonts w:ascii="Times New Roman" w:hAnsi="Times New Roman" w:cs="Times New Roman"/>
         </w:rPr>
-        <w:t xml:space="preserve">The program first allows the user to choose which CSV file located in </w:t>
+        <w:t xml:space="preserve">The program first </w:t>
+      </w:r>
+      <w:r>
+        <w:rPr>
+          <w:rFonts w:ascii="Times New Roman" w:hAnsi="Times New Roman" w:cs="Times New Roman"/>
+        </w:rPr>
+        <w:t xml:space="preserve">requires </w:t>
+      </w:r>
+      <w:r>
+        <w:rPr>
+          <w:rFonts w:ascii="Times New Roman" w:hAnsi="Times New Roman" w:cs="Times New Roman"/>
+        </w:rPr>
+        <w:t xml:space="preserve">the user to choose which CSV file located in </w:t>
       </w:r>
       <w:r>
         <w:rPr>
@@ -71,7 +107,21 @@
         <w:rPr>
           <w:rFonts w:ascii="Times New Roman" w:hAnsi="Times New Roman" w:cs="Times New Roman"/>
         </w:rPr>
-        <w:t>same level as “src/”</w:t>
+        <w:t>same level as “</w:t>
+      </w:r>
+      <w:proofErr w:type="spellStart"/>
+      <w:r>
+        <w:rPr>
+          <w:rFonts w:ascii="Times New Roman" w:hAnsi="Times New Roman" w:cs="Times New Roman"/>
+        </w:rPr>
+        <w:t>src</w:t>
+      </w:r>
+      <w:proofErr w:type="spellEnd"/>
+      <w:r>
+        <w:rPr>
+          <w:rFonts w:ascii="Times New Roman" w:hAnsi="Times New Roman" w:cs="Times New Roman"/>
+        </w:rPr>
+        <w:t>/”</w:t>
       </w:r>
       <w:r>
         <w:rPr>
@@ -89,13 +139,925 @@
         <w:rPr>
           <w:rFonts w:ascii="Times New Roman" w:hAnsi="Times New Roman" w:cs="Times New Roman"/>
         </w:rPr>
+        <w:t xml:space="preserve"> from a dropdown</w:t>
+      </w:r>
+      <w:r>
+        <w:rPr>
+          <w:rFonts w:ascii="Times New Roman" w:hAnsi="Times New Roman" w:cs="Times New Roman"/>
+        </w:rPr>
+        <w:t xml:space="preserve"> menu</w:t>
+      </w:r>
+      <w:r>
+        <w:rPr>
+          <w:rFonts w:ascii="Times New Roman" w:hAnsi="Times New Roman" w:cs="Times New Roman"/>
+        </w:rPr>
         <w:t>.</w:t>
+      </w:r>
+      <w:r>
+        <w:rPr>
+          <w:rFonts w:ascii="Times New Roman" w:hAnsi="Times New Roman" w:cs="Times New Roman"/>
+        </w:rPr>
+        <w:t xml:space="preserve"> This immediately shows the table</w:t>
+      </w:r>
+      <w:r>
+        <w:rPr>
+          <w:rFonts w:ascii="Times New Roman" w:hAnsi="Times New Roman" w:cs="Times New Roman"/>
+        </w:rPr>
+        <w:t xml:space="preserve"> with all the data. </w:t>
+      </w:r>
+      <w:r>
+        <w:rPr>
+          <w:rFonts w:ascii="Times New Roman" w:hAnsi="Times New Roman" w:cs="Times New Roman"/>
+        </w:rPr>
+        <w:t>There is a search button</w:t>
+      </w:r>
+      <w:r>
+        <w:rPr>
+          <w:rFonts w:ascii="Times New Roman" w:hAnsi="Times New Roman" w:cs="Times New Roman"/>
+        </w:rPr>
+        <w:t xml:space="preserve"> which searches for an exact match</w:t>
+      </w:r>
+      <w:r>
+        <w:rPr>
+          <w:rFonts w:ascii="Times New Roman" w:hAnsi="Times New Roman" w:cs="Times New Roman"/>
+        </w:rPr>
+        <w:t xml:space="preserve">, </w:t>
+      </w:r>
+      <w:r>
+        <w:rPr>
+          <w:rFonts w:ascii="Times New Roman" w:hAnsi="Times New Roman" w:cs="Times New Roman"/>
+        </w:rPr>
+        <w:t>and this</w:t>
+      </w:r>
+      <w:r>
+        <w:rPr>
+          <w:rFonts w:ascii="Times New Roman" w:hAnsi="Times New Roman" w:cs="Times New Roman"/>
+        </w:rPr>
+        <w:t xml:space="preserve"> also has a reset button to </w:t>
+      </w:r>
+      <w:r>
+        <w:rPr>
+          <w:rFonts w:ascii="Times New Roman" w:hAnsi="Times New Roman" w:cs="Times New Roman"/>
+        </w:rPr>
+        <w:t xml:space="preserve">show all of the data again. </w:t>
+      </w:r>
+      <w:r>
+        <w:rPr>
+          <w:rFonts w:ascii="Times New Roman" w:hAnsi="Times New Roman" w:cs="Times New Roman"/>
+        </w:rPr>
+        <w:t xml:space="preserve">The default sort is by </w:t>
+      </w:r>
+      <w:r>
+        <w:rPr>
+          <w:rFonts w:ascii="Times New Roman" w:hAnsi="Times New Roman" w:cs="Times New Roman"/>
+        </w:rPr>
+        <w:t xml:space="preserve">ascending ID, but this can be changed to any combination of </w:t>
+      </w:r>
+      <w:r>
+        <w:rPr>
+          <w:rFonts w:ascii="Times New Roman" w:hAnsi="Times New Roman" w:cs="Times New Roman"/>
+        </w:rPr>
+        <w:t>ascending and descending with the column names</w:t>
+      </w:r>
+      <w:r>
+        <w:rPr>
+          <w:rFonts w:ascii="Times New Roman" w:hAnsi="Times New Roman" w:cs="Times New Roman"/>
+        </w:rPr>
+        <w:t xml:space="preserve"> from the dropdown</w:t>
+      </w:r>
+      <w:r>
+        <w:rPr>
+          <w:rFonts w:ascii="Times New Roman" w:hAnsi="Times New Roman" w:cs="Times New Roman"/>
+        </w:rPr>
+        <w:t xml:space="preserve"> menu</w:t>
+      </w:r>
+      <w:r>
+        <w:rPr>
+          <w:rFonts w:ascii="Times New Roman" w:hAnsi="Times New Roman" w:cs="Times New Roman"/>
+        </w:rPr>
+        <w:t xml:space="preserve"> – the reset button sets it back to the default</w:t>
+      </w:r>
+      <w:r>
+        <w:rPr>
+          <w:rFonts w:ascii="Times New Roman" w:hAnsi="Times New Roman" w:cs="Times New Roman"/>
+        </w:rPr>
+        <w:t>.</w:t>
+      </w:r>
+    </w:p>
+    <w:p>
+      <w:pPr>
+        <w:rPr>
+          <w:rFonts w:ascii="Times New Roman" w:hAnsi="Times New Roman" w:cs="Times New Roman"/>
+        </w:rPr>
+      </w:pPr>
+    </w:p>
+    <w:p>
+      <w:pPr>
+        <w:rPr>
+          <w:rFonts w:ascii="Times New Roman" w:hAnsi="Times New Roman" w:cs="Times New Roman"/>
+        </w:rPr>
+      </w:pPr>
+      <w:r>
+        <w:rPr>
+          <w:rFonts w:ascii="Times New Roman" w:hAnsi="Times New Roman" w:cs="Times New Roman"/>
+        </w:rPr>
+        <w:t xml:space="preserve">The </w:t>
+      </w:r>
+      <w:r>
+        <w:rPr>
+          <w:rFonts w:ascii="Times New Roman" w:hAnsi="Times New Roman" w:cs="Times New Roman"/>
+        </w:rPr>
+        <w:t>search and sort can also be done simultaneously, but it has to be</w:t>
+      </w:r>
+      <w:r>
+        <w:rPr>
+          <w:rFonts w:ascii="Times New Roman" w:hAnsi="Times New Roman" w:cs="Times New Roman"/>
+        </w:rPr>
+        <w:t xml:space="preserve"> in the order search then sort.</w:t>
+      </w:r>
+      <w:r>
+        <w:rPr>
+          <w:rFonts w:ascii="Times New Roman" w:hAnsi="Times New Roman" w:cs="Times New Roman"/>
+        </w:rPr>
+        <w:t xml:space="preserve"> </w:t>
+      </w:r>
+      <w:r>
+        <w:rPr>
+          <w:rFonts w:ascii="Times New Roman" w:hAnsi="Times New Roman" w:cs="Times New Roman"/>
+        </w:rPr>
+        <w:t xml:space="preserve">The user can view a bar </w:t>
+      </w:r>
+      <w:r>
+        <w:rPr>
+          <w:rFonts w:ascii="Times New Roman" w:hAnsi="Times New Roman" w:cs="Times New Roman"/>
+        </w:rPr>
+        <w:t xml:space="preserve">chart </w:t>
+      </w:r>
+      <w:r>
+        <w:rPr>
+          <w:rFonts w:ascii="Times New Roman" w:hAnsi="Times New Roman" w:cs="Times New Roman"/>
+        </w:rPr>
+        <w:t xml:space="preserve">based on the frequency of </w:t>
+      </w:r>
+      <w:r>
+        <w:rPr>
+          <w:rFonts w:ascii="Times New Roman" w:hAnsi="Times New Roman" w:cs="Times New Roman"/>
+        </w:rPr>
+        <w:t xml:space="preserve">values in a particular column – this only works for </w:t>
+      </w:r>
+      <w:r>
+        <w:rPr>
+          <w:rFonts w:ascii="Times New Roman" w:hAnsi="Times New Roman" w:cs="Times New Roman"/>
+        </w:rPr>
+        <w:t>“</w:t>
+      </w:r>
+      <w:r>
+        <w:rPr>
+          <w:rFonts w:ascii="Times New Roman" w:hAnsi="Times New Roman" w:cs="Times New Roman"/>
+        </w:rPr>
+        <w:t>BIRTHDATE</w:t>
+      </w:r>
+      <w:r>
+        <w:rPr>
+          <w:rFonts w:ascii="Times New Roman" w:hAnsi="Times New Roman" w:cs="Times New Roman"/>
+        </w:rPr>
+        <w:t xml:space="preserve">”, </w:t>
+      </w:r>
+      <w:r>
+        <w:rPr>
+          <w:rFonts w:ascii="Times New Roman" w:hAnsi="Times New Roman" w:cs="Times New Roman"/>
+        </w:rPr>
+        <w:t>“</w:t>
+      </w:r>
+      <w:r>
+        <w:rPr>
+          <w:rFonts w:ascii="Times New Roman" w:hAnsi="Times New Roman" w:cs="Times New Roman"/>
+        </w:rPr>
+        <w:t>DEATHDATE</w:t>
+      </w:r>
+      <w:r>
+        <w:rPr>
+          <w:rFonts w:ascii="Times New Roman" w:hAnsi="Times New Roman" w:cs="Times New Roman"/>
+        </w:rPr>
+        <w:t xml:space="preserve">”, </w:t>
+      </w:r>
+      <w:r>
+        <w:rPr>
+          <w:rFonts w:ascii="Times New Roman" w:hAnsi="Times New Roman" w:cs="Times New Roman"/>
+        </w:rPr>
+        <w:t>“</w:t>
+      </w:r>
+      <w:r>
+        <w:rPr>
+          <w:rFonts w:ascii="Times New Roman" w:hAnsi="Times New Roman" w:cs="Times New Roman"/>
+        </w:rPr>
+        <w:t>SSN</w:t>
+      </w:r>
+      <w:r>
+        <w:rPr>
+          <w:rFonts w:ascii="Times New Roman" w:hAnsi="Times New Roman" w:cs="Times New Roman"/>
+        </w:rPr>
+        <w:t xml:space="preserve">”, </w:t>
+      </w:r>
+      <w:r>
+        <w:rPr>
+          <w:rFonts w:ascii="Times New Roman" w:hAnsi="Times New Roman" w:cs="Times New Roman"/>
+        </w:rPr>
+        <w:t>“SUFFIX”</w:t>
+      </w:r>
+      <w:r>
+        <w:rPr>
+          <w:rFonts w:ascii="Times New Roman" w:hAnsi="Times New Roman" w:cs="Times New Roman"/>
+        </w:rPr>
+        <w:t>, “ZIP”</w:t>
+      </w:r>
+      <w:r>
+        <w:rPr>
+          <w:rFonts w:ascii="Times New Roman" w:hAnsi="Times New Roman" w:cs="Times New Roman"/>
+        </w:rPr>
+        <w:t xml:space="preserve"> – as well as for</w:t>
+      </w:r>
+      <w:r>
+        <w:rPr>
+          <w:rFonts w:ascii="Times New Roman" w:hAnsi="Times New Roman" w:cs="Times New Roman"/>
+        </w:rPr>
+        <w:t xml:space="preserve"> a patient’s age </w:t>
+      </w:r>
+      <w:r>
+        <w:rPr>
+          <w:rFonts w:ascii="Times New Roman" w:hAnsi="Times New Roman" w:cs="Times New Roman"/>
+        </w:rPr>
+        <w:t xml:space="preserve">which is </w:t>
+      </w:r>
+      <w:r>
+        <w:rPr>
+          <w:rFonts w:ascii="Times New Roman" w:hAnsi="Times New Roman" w:cs="Times New Roman"/>
+        </w:rPr>
+        <w:t>calculated based on birth</w:t>
+      </w:r>
+      <w:r>
+        <w:rPr>
+          <w:rFonts w:ascii="Times New Roman" w:hAnsi="Times New Roman" w:cs="Times New Roman"/>
+        </w:rPr>
+        <w:t xml:space="preserve"> </w:t>
+      </w:r>
+      <w:r>
+        <w:rPr>
+          <w:rFonts w:ascii="Times New Roman" w:hAnsi="Times New Roman" w:cs="Times New Roman"/>
+        </w:rPr>
+        <w:t>date and death</w:t>
+      </w:r>
+      <w:r>
+        <w:rPr>
+          <w:rFonts w:ascii="Times New Roman" w:hAnsi="Times New Roman" w:cs="Times New Roman"/>
+        </w:rPr>
+        <w:t xml:space="preserve"> </w:t>
+      </w:r>
+      <w:r>
+        <w:rPr>
+          <w:rFonts w:ascii="Times New Roman" w:hAnsi="Times New Roman" w:cs="Times New Roman"/>
+        </w:rPr>
+        <w:t>date.</w:t>
+      </w:r>
+      <w:r>
+        <w:rPr>
+          <w:rFonts w:ascii="Times New Roman" w:hAnsi="Times New Roman" w:cs="Times New Roman"/>
+        </w:rPr>
+        <w:t xml:space="preserve"> The </w:t>
+      </w:r>
+      <w:r>
+        <w:rPr>
+          <w:rFonts w:ascii="Times New Roman" w:hAnsi="Times New Roman" w:cs="Times New Roman"/>
+        </w:rPr>
+        <w:t xml:space="preserve">graphs generated will </w:t>
+      </w:r>
+      <w:r>
+        <w:rPr>
+          <w:rFonts w:ascii="Times New Roman" w:hAnsi="Times New Roman" w:cs="Times New Roman"/>
+        </w:rPr>
+        <w:t xml:space="preserve">only display data based on the results of what is in the search bar </w:t>
+      </w:r>
+      <w:r>
+        <w:rPr>
+          <w:rFonts w:ascii="Times New Roman" w:hAnsi="Times New Roman" w:cs="Times New Roman"/>
+        </w:rPr>
+        <w:t xml:space="preserve">(empty means </w:t>
+      </w:r>
+      <w:r>
+        <w:rPr>
+          <w:rFonts w:ascii="Times New Roman" w:hAnsi="Times New Roman" w:cs="Times New Roman"/>
+        </w:rPr>
+        <w:t xml:space="preserve">all the data will be </w:t>
+      </w:r>
+      <w:r>
+        <w:rPr>
+          <w:rFonts w:ascii="Times New Roman" w:hAnsi="Times New Roman" w:cs="Times New Roman"/>
+        </w:rPr>
+        <w:t>shown).</w:t>
+      </w:r>
+      <w:r>
+        <w:rPr>
+          <w:rFonts w:ascii="Times New Roman" w:hAnsi="Times New Roman" w:cs="Times New Roman"/>
+        </w:rPr>
+        <w:br/>
+      </w:r>
+    </w:p>
+    <w:p>
+      <w:r>
+        <w:rPr>
+          <w:rFonts w:ascii="Times New Roman" w:hAnsi="Times New Roman" w:cs="Times New Roman"/>
+        </w:rPr>
+        <w:t xml:space="preserve">The user can also download a JSON file of </w:t>
+      </w:r>
+      <w:r>
+        <w:rPr>
+          <w:rFonts w:ascii="Times New Roman" w:hAnsi="Times New Roman" w:cs="Times New Roman"/>
+        </w:rPr>
+        <w:t xml:space="preserve">the data currently displayed – </w:t>
+      </w:r>
+      <w:r>
+        <w:rPr>
+          <w:rFonts w:ascii="Times New Roman" w:hAnsi="Times New Roman" w:cs="Times New Roman"/>
+        </w:rPr>
+        <w:t>even after</w:t>
+      </w:r>
+      <w:r>
+        <w:rPr>
+          <w:rFonts w:ascii="Times New Roman" w:hAnsi="Times New Roman" w:cs="Times New Roman"/>
+        </w:rPr>
+        <w:t xml:space="preserve"> </w:t>
+      </w:r>
+      <w:r>
+        <w:rPr>
+          <w:rFonts w:ascii="Times New Roman" w:hAnsi="Times New Roman" w:cs="Times New Roman"/>
+        </w:rPr>
+        <w:t>both searching and sorting</w:t>
+      </w:r>
+      <w:r>
+        <w:rPr>
+          <w:rFonts w:ascii="Times New Roman" w:hAnsi="Times New Roman" w:cs="Times New Roman"/>
+        </w:rPr>
+        <w:t xml:space="preserve">, and after </w:t>
+      </w:r>
+      <w:r>
+        <w:rPr>
+          <w:rFonts w:ascii="Times New Roman" w:hAnsi="Times New Roman" w:cs="Times New Roman"/>
+        </w:rPr>
+        <w:t xml:space="preserve">row </w:t>
+      </w:r>
+      <w:r>
+        <w:rPr>
+          <w:rFonts w:ascii="Times New Roman" w:hAnsi="Times New Roman" w:cs="Times New Roman"/>
+        </w:rPr>
+        <w:t>operations</w:t>
+      </w:r>
+      <w:r>
+        <w:rPr>
+          <w:rFonts w:ascii="Times New Roman" w:hAnsi="Times New Roman" w:cs="Times New Roman"/>
+        </w:rPr>
+        <w:t>. The user will be prompted where to save the file and for the filename.</w:t>
+      </w:r>
+      <w:r>
+        <w:rPr>
+          <w:rFonts w:ascii="Times New Roman" w:hAnsi="Times New Roman" w:cs="Times New Roman"/>
+        </w:rPr>
+        <w:t xml:space="preserve"> </w:t>
+      </w:r>
+      <w:r>
+        <w:rPr>
+          <w:rFonts w:ascii="Times New Roman" w:hAnsi="Times New Roman" w:cs="Times New Roman"/>
+        </w:rPr>
+        <w:t xml:space="preserve">The user can also </w:t>
+      </w:r>
+      <w:r>
+        <w:rPr>
+          <w:rFonts w:ascii="Times New Roman" w:hAnsi="Times New Roman" w:cs="Times New Roman"/>
+        </w:rPr>
+        <w:t xml:space="preserve">edit any </w:t>
+      </w:r>
+      <w:r>
+        <w:rPr>
+          <w:rFonts w:ascii="Times New Roman" w:hAnsi="Times New Roman" w:cs="Times New Roman"/>
+        </w:rPr>
+        <w:t>row</w:t>
+      </w:r>
+      <w:r>
+        <w:rPr>
+          <w:rFonts w:ascii="Times New Roman" w:hAnsi="Times New Roman" w:cs="Times New Roman"/>
+        </w:rPr>
+        <w:t>, changing the values for that row’s column except for the ID)</w:t>
+      </w:r>
+      <w:r>
+        <w:rPr>
+          <w:rFonts w:ascii="Times New Roman" w:hAnsi="Times New Roman" w:cs="Times New Roman"/>
+        </w:rPr>
+        <w:t>, delete any row, or add a new row</w:t>
+      </w:r>
+      <w:r>
+        <w:rPr>
+          <w:rFonts w:ascii="Times New Roman" w:hAnsi="Times New Roman" w:cs="Times New Roman"/>
+        </w:rPr>
+        <w:t xml:space="preserve"> (a unique ID is automatically generated)</w:t>
+      </w:r>
+      <w:r>
+        <w:rPr>
+          <w:rFonts w:ascii="Times New Roman" w:hAnsi="Times New Roman" w:cs="Times New Roman"/>
+        </w:rPr>
+        <w:t xml:space="preserve">. </w:t>
+      </w:r>
+      <w:r>
+        <w:rPr>
+          <w:rFonts w:ascii="Times New Roman" w:hAnsi="Times New Roman" w:cs="Times New Roman"/>
+        </w:rPr>
+        <w:t xml:space="preserve">All of these </w:t>
+      </w:r>
+      <w:r>
+        <w:rPr>
+          <w:rFonts w:ascii="Times New Roman" w:hAnsi="Times New Roman" w:cs="Times New Roman"/>
+        </w:rPr>
+        <w:t xml:space="preserve">changes </w:t>
+      </w:r>
+      <w:r>
+        <w:rPr>
+          <w:rFonts w:ascii="Times New Roman" w:hAnsi="Times New Roman" w:cs="Times New Roman"/>
+        </w:rPr>
+        <w:t xml:space="preserve">will be reflected in the </w:t>
+      </w:r>
+      <w:proofErr w:type="spellStart"/>
+      <w:r>
+        <w:rPr>
+          <w:rFonts w:ascii="Times New Roman" w:hAnsi="Times New Roman" w:cs="Times New Roman"/>
+        </w:rPr>
+        <w:t>patientList</w:t>
+      </w:r>
+      <w:proofErr w:type="spellEnd"/>
+      <w:r>
+        <w:rPr>
+          <w:rFonts w:ascii="Times New Roman" w:hAnsi="Times New Roman" w:cs="Times New Roman"/>
+        </w:rPr>
+        <w:t xml:space="preserve"> page.</w:t>
+      </w:r>
+      <w:r>
+        <w:rPr>
+          <w:rFonts w:ascii="Times New Roman" w:hAnsi="Times New Roman" w:cs="Times New Roman"/>
+        </w:rPr>
+        <w:t xml:space="preserve"> </w:t>
+      </w:r>
+      <w:r>
+        <w:rPr>
+          <w:rFonts w:ascii="Times New Roman" w:hAnsi="Times New Roman" w:cs="Times New Roman"/>
+        </w:rPr>
+        <w:t xml:space="preserve">By default, </w:t>
+      </w:r>
+      <w:r>
+        <w:rPr>
+          <w:rFonts w:ascii="Times New Roman" w:hAnsi="Times New Roman" w:cs="Times New Roman"/>
+        </w:rPr>
+        <w:t xml:space="preserve">every </w:t>
+      </w:r>
+      <w:r>
+        <w:rPr>
+          <w:rFonts w:ascii="Times New Roman" w:hAnsi="Times New Roman" w:cs="Times New Roman"/>
+        </w:rPr>
+        <w:t>row operation</w:t>
+      </w:r>
+      <w:r>
+        <w:rPr>
+          <w:rFonts w:ascii="Times New Roman" w:hAnsi="Times New Roman" w:cs="Times New Roman"/>
+        </w:rPr>
+        <w:t xml:space="preserve"> (edit, delete, or add new row)</w:t>
+      </w:r>
+      <w:r>
+        <w:rPr>
+          <w:rFonts w:ascii="Times New Roman" w:hAnsi="Times New Roman" w:cs="Times New Roman"/>
+        </w:rPr>
+        <w:t xml:space="preserve"> results in a new </w:t>
+      </w:r>
+      <w:r>
+        <w:rPr>
+          <w:rFonts w:ascii="Times New Roman" w:hAnsi="Times New Roman" w:cs="Times New Roman"/>
+        </w:rPr>
+        <w:t>CSV file being created</w:t>
+      </w:r>
+      <w:r>
+        <w:rPr>
+          <w:rFonts w:ascii="Times New Roman" w:hAnsi="Times New Roman" w:cs="Times New Roman"/>
+        </w:rPr>
+        <w:t xml:space="preserve"> – </w:t>
+      </w:r>
+      <w:r>
+        <w:rPr>
+          <w:rFonts w:ascii="Times New Roman" w:hAnsi="Times New Roman" w:cs="Times New Roman"/>
+        </w:rPr>
+        <w:t>the file name</w:t>
+      </w:r>
+      <w:r>
+        <w:rPr>
+          <w:rFonts w:ascii="Times New Roman" w:hAnsi="Times New Roman" w:cs="Times New Roman"/>
+        </w:rPr>
+        <w:t xml:space="preserve"> will be the </w:t>
+      </w:r>
+      <w:r>
+        <w:rPr>
+          <w:rFonts w:ascii="Times New Roman" w:hAnsi="Times New Roman" w:cs="Times New Roman"/>
+        </w:rPr>
+        <w:t xml:space="preserve">current file name </w:t>
+      </w:r>
+      <w:r>
+        <w:rPr>
+          <w:rFonts w:ascii="Times New Roman" w:hAnsi="Times New Roman" w:cs="Times New Roman"/>
+        </w:rPr>
+        <w:t>with</w:t>
+      </w:r>
+      <w:r>
+        <w:rPr>
+          <w:rFonts w:ascii="Times New Roman" w:hAnsi="Times New Roman" w:cs="Times New Roman"/>
+        </w:rPr>
+        <w:t xml:space="preserve"> the </w:t>
+      </w:r>
+      <w:r>
+        <w:rPr>
+          <w:rFonts w:ascii="Times New Roman" w:hAnsi="Times New Roman" w:cs="Times New Roman"/>
+        </w:rPr>
+        <w:t xml:space="preserve">current </w:t>
+      </w:r>
+      <w:r>
+        <w:rPr>
+          <w:rFonts w:ascii="Times New Roman" w:hAnsi="Times New Roman" w:cs="Times New Roman"/>
+        </w:rPr>
+        <w:t>timestamp appended</w:t>
+      </w:r>
+      <w:r>
+        <w:rPr>
+          <w:rFonts w:ascii="Times New Roman" w:hAnsi="Times New Roman" w:cs="Times New Roman"/>
+        </w:rPr>
+        <w:t>, and it is saved into the “data/” directory</w:t>
+      </w:r>
+      <w:r>
+        <w:rPr>
+          <w:rFonts w:ascii="Times New Roman" w:hAnsi="Times New Roman" w:cs="Times New Roman"/>
+        </w:rPr>
+        <w:t>;</w:t>
+      </w:r>
+      <w:r>
+        <w:rPr>
+          <w:rFonts w:ascii="Times New Roman" w:hAnsi="Times New Roman" w:cs="Times New Roman"/>
+        </w:rPr>
+        <w:t xml:space="preserve"> </w:t>
+      </w:r>
+      <w:r>
+        <w:rPr>
+          <w:rFonts w:ascii="Times New Roman" w:hAnsi="Times New Roman" w:cs="Times New Roman"/>
+        </w:rPr>
+        <w:t>t</w:t>
+      </w:r>
+      <w:r>
+        <w:rPr>
+          <w:rFonts w:ascii="Times New Roman" w:hAnsi="Times New Roman" w:cs="Times New Roman"/>
+        </w:rPr>
+        <w:t>h</w:t>
+      </w:r>
+      <w:r>
+        <w:rPr>
+          <w:rFonts w:ascii="Times New Roman" w:hAnsi="Times New Roman" w:cs="Times New Roman"/>
+        </w:rPr>
+        <w:t xml:space="preserve">e operations persist until </w:t>
+      </w:r>
+      <w:r>
+        <w:rPr>
+          <w:rFonts w:ascii="Times New Roman" w:hAnsi="Times New Roman" w:cs="Times New Roman"/>
+        </w:rPr>
+        <w:t xml:space="preserve">the user goes back to the home page and selects a different </w:t>
+      </w:r>
+      <w:r>
+        <w:rPr>
+          <w:rFonts w:ascii="Times New Roman" w:hAnsi="Times New Roman" w:cs="Times New Roman"/>
+        </w:rPr>
+        <w:t>file.</w:t>
+      </w:r>
+      <w:r>
+        <w:rPr>
+          <w:rFonts w:ascii="Times New Roman" w:hAnsi="Times New Roman" w:cs="Times New Roman"/>
+        </w:rPr>
+        <w:t xml:space="preserve"> </w:t>
+      </w:r>
+      <w:r>
+        <w:rPr>
+          <w:rFonts w:ascii="Times New Roman" w:hAnsi="Times New Roman" w:cs="Times New Roman"/>
+        </w:rPr>
+        <w:t xml:space="preserve">When adding a new row, there is a </w:t>
+      </w:r>
+      <w:r>
+        <w:rPr>
+          <w:rFonts w:ascii="Times New Roman" w:hAnsi="Times New Roman" w:cs="Times New Roman"/>
+        </w:rPr>
+        <w:t>“c</w:t>
+      </w:r>
+      <w:r>
+        <w:rPr>
+          <w:rFonts w:ascii="Times New Roman" w:hAnsi="Times New Roman" w:cs="Times New Roman"/>
+        </w:rPr>
+        <w:t>lear</w:t>
+      </w:r>
+      <w:r>
+        <w:rPr>
+          <w:rFonts w:ascii="Times New Roman" w:hAnsi="Times New Roman" w:cs="Times New Roman"/>
+        </w:rPr>
+        <w:t>”</w:t>
+      </w:r>
+      <w:r>
+        <w:rPr>
+          <w:rFonts w:ascii="Times New Roman" w:hAnsi="Times New Roman" w:cs="Times New Roman"/>
+        </w:rPr>
+        <w:t xml:space="preserve"> button which clears all fields</w:t>
+      </w:r>
+      <w:r>
+        <w:rPr>
+          <w:rFonts w:ascii="Times New Roman" w:hAnsi="Times New Roman" w:cs="Times New Roman"/>
+        </w:rPr>
+        <w:t xml:space="preserve"> except the ID field. </w:t>
+      </w:r>
+      <w:r>
+        <w:rPr>
+          <w:rFonts w:ascii="Times New Roman" w:hAnsi="Times New Roman" w:cs="Times New Roman"/>
+        </w:rPr>
+        <w:t>There is a similar “revert” button when editing a row, which resets t</w:t>
+      </w:r>
+      <w:r>
+        <w:rPr>
+          <w:rFonts w:ascii="Times New Roman" w:hAnsi="Times New Roman" w:cs="Times New Roman"/>
+        </w:rPr>
+        <w:t>he values to what they were before editing that row began.</w:t>
+      </w:r>
+    </w:p>
+    <w:p/>
+    <w:p>
+      <w:pPr>
+        <w:rPr>
+          <w:rFonts w:ascii="Times New Roman" w:hAnsi="Times New Roman" w:cs="Times New Roman"/>
+          <w:b/>
+          <w:bCs/>
+        </w:rPr>
+      </w:pPr>
+      <w:r>
+        <w:rPr>
+          <w:rFonts w:ascii="Times New Roman" w:hAnsi="Times New Roman" w:cs="Times New Roman"/>
+          <w:b/>
+          <w:bCs/>
+        </w:rPr>
+        <w:t xml:space="preserve">Section 2 </w:t>
+      </w:r>
+      <w:r>
+        <w:rPr>
+          <w:rFonts w:ascii="Times New Roman" w:hAnsi="Times New Roman" w:cs="Times New Roman"/>
+          <w:b/>
+          <w:bCs/>
+        </w:rPr>
+        <w:t>–</w:t>
+      </w:r>
+      <w:r>
+        <w:rPr>
+          <w:rFonts w:ascii="Times New Roman" w:hAnsi="Times New Roman" w:cs="Times New Roman"/>
+          <w:b/>
+          <w:bCs/>
+        </w:rPr>
+        <w:t xml:space="preserve"> Describing</w:t>
+      </w:r>
+      <w:r>
+        <w:rPr>
+          <w:rFonts w:ascii="Times New Roman" w:hAnsi="Times New Roman" w:cs="Times New Roman"/>
+          <w:b/>
+          <w:bCs/>
+        </w:rPr>
+        <w:t xml:space="preserve"> &amp; Evaluatin</w:t>
+      </w:r>
+      <w:r>
+        <w:rPr>
+          <w:rFonts w:ascii="Times New Roman" w:hAnsi="Times New Roman" w:cs="Times New Roman"/>
+          <w:b/>
+          <w:bCs/>
+        </w:rPr>
+        <w:t>g</w:t>
+      </w:r>
+      <w:r>
+        <w:rPr>
+          <w:rFonts w:ascii="Times New Roman" w:hAnsi="Times New Roman" w:cs="Times New Roman"/>
+          <w:b/>
+          <w:bCs/>
+        </w:rPr>
+        <w:t xml:space="preserve"> my</w:t>
+      </w:r>
+      <w:r>
+        <w:rPr>
+          <w:rFonts w:ascii="Times New Roman" w:hAnsi="Times New Roman" w:cs="Times New Roman"/>
+          <w:b/>
+          <w:bCs/>
+        </w:rPr>
+        <w:t xml:space="preserve"> Design </w:t>
+      </w:r>
+      <w:r>
+        <w:rPr>
+          <w:rFonts w:ascii="Times New Roman" w:hAnsi="Times New Roman" w:cs="Times New Roman"/>
+          <w:b/>
+          <w:bCs/>
+        </w:rPr>
+        <w:t xml:space="preserve">&amp; </w:t>
+      </w:r>
+      <w:r>
+        <w:rPr>
+          <w:rFonts w:ascii="Times New Roman" w:hAnsi="Times New Roman" w:cs="Times New Roman"/>
+          <w:b/>
+          <w:bCs/>
+        </w:rPr>
+        <w:t>Programming Process</w:t>
+      </w:r>
+    </w:p>
+    <w:p>
+      <w:pPr>
+        <w:rPr>
+          <w:rFonts w:ascii="Times New Roman" w:hAnsi="Times New Roman" w:cs="Times New Roman"/>
+        </w:rPr>
+      </w:pPr>
+      <w:r>
+        <w:rPr>
+          <w:rFonts w:ascii="Times New Roman" w:hAnsi="Times New Roman" w:cs="Times New Roman"/>
+        </w:rPr>
+        <w:t>I tackled</w:t>
+      </w:r>
+      <w:r>
+        <w:rPr>
+          <w:rFonts w:ascii="Times New Roman" w:hAnsi="Times New Roman" w:cs="Times New Roman"/>
+        </w:rPr>
+        <w:t xml:space="preserve"> the </w:t>
+      </w:r>
+      <w:r>
+        <w:rPr>
+          <w:rFonts w:ascii="Times New Roman" w:hAnsi="Times New Roman" w:cs="Times New Roman"/>
+        </w:rPr>
+        <w:t xml:space="preserve">project </w:t>
+      </w:r>
+      <w:r>
+        <w:rPr>
+          <w:rFonts w:ascii="Times New Roman" w:hAnsi="Times New Roman" w:cs="Times New Roman"/>
+        </w:rPr>
+        <w:t>in quite a straightforward fashion – I went through the requirements in order</w:t>
+      </w:r>
+      <w:r>
+        <w:rPr>
+          <w:rFonts w:ascii="Times New Roman" w:hAnsi="Times New Roman" w:cs="Times New Roman"/>
+        </w:rPr>
+        <w:t>, as this gave me a good idea of what to work on during the next stage of the development process</w:t>
+      </w:r>
+      <w:r>
+        <w:rPr>
+          <w:rFonts w:ascii="Times New Roman" w:hAnsi="Times New Roman" w:cs="Times New Roman"/>
+        </w:rPr>
+        <w:t xml:space="preserve">. </w:t>
+      </w:r>
+      <w:r>
+        <w:rPr>
+          <w:rFonts w:ascii="Times New Roman" w:hAnsi="Times New Roman" w:cs="Times New Roman"/>
+        </w:rPr>
+        <w:t xml:space="preserve">I began by simply </w:t>
+      </w:r>
+      <w:r>
+        <w:rPr>
+          <w:rFonts w:ascii="Times New Roman" w:hAnsi="Times New Roman" w:cs="Times New Roman"/>
+        </w:rPr>
+        <w:t>writing</w:t>
+      </w:r>
+      <w:r>
+        <w:rPr>
+          <w:rFonts w:ascii="Times New Roman" w:hAnsi="Times New Roman" w:cs="Times New Roman"/>
+        </w:rPr>
+        <w:t xml:space="preserve"> the</w:t>
+      </w:r>
+      <w:r>
+        <w:rPr>
+          <w:rFonts w:ascii="Times New Roman" w:hAnsi="Times New Roman" w:cs="Times New Roman"/>
+        </w:rPr>
+        <w:t xml:space="preserve"> classes with the methods </w:t>
+      </w:r>
+      <w:r>
+        <w:rPr>
+          <w:rFonts w:ascii="Times New Roman" w:hAnsi="Times New Roman" w:cs="Times New Roman"/>
+        </w:rPr>
+        <w:t xml:space="preserve">described in the first couple of </w:t>
+      </w:r>
+      <w:r>
+        <w:rPr>
+          <w:rFonts w:ascii="Times New Roman" w:hAnsi="Times New Roman" w:cs="Times New Roman"/>
+        </w:rPr>
+        <w:t>requirements</w:t>
+      </w:r>
+      <w:r>
+        <w:rPr>
+          <w:rFonts w:ascii="Times New Roman" w:hAnsi="Times New Roman" w:cs="Times New Roman"/>
+        </w:rPr>
+        <w:t>, but w</w:t>
+      </w:r>
+      <w:r>
+        <w:rPr>
+          <w:rFonts w:ascii="Times New Roman" w:hAnsi="Times New Roman" w:cs="Times New Roman"/>
+        </w:rPr>
+        <w:t xml:space="preserve">hen it came </w:t>
+      </w:r>
+      <w:r>
+        <w:rPr>
+          <w:rFonts w:ascii="Times New Roman" w:hAnsi="Times New Roman" w:cs="Times New Roman"/>
+        </w:rPr>
+        <w:t xml:space="preserve">to writing </w:t>
+      </w:r>
+      <w:r>
+        <w:rPr>
+          <w:rFonts w:ascii="Times New Roman" w:hAnsi="Times New Roman" w:cs="Times New Roman"/>
+        </w:rPr>
+        <w:t xml:space="preserve">the </w:t>
+      </w:r>
+      <w:proofErr w:type="spellStart"/>
+      <w:r>
+        <w:rPr>
+          <w:rFonts w:ascii="Times New Roman" w:hAnsi="Times New Roman" w:cs="Times New Roman"/>
+        </w:rPr>
+        <w:t>DataLoader</w:t>
+      </w:r>
+      <w:proofErr w:type="spellEnd"/>
+      <w:r>
+        <w:rPr>
+          <w:rFonts w:ascii="Times New Roman" w:hAnsi="Times New Roman" w:cs="Times New Roman"/>
+        </w:rPr>
+        <w:t xml:space="preserve"> class, </w:t>
+      </w:r>
+      <w:r>
+        <w:rPr>
+          <w:rFonts w:ascii="Times New Roman" w:hAnsi="Times New Roman" w:cs="Times New Roman"/>
+        </w:rPr>
+        <w:t>I knew that I really only r</w:t>
+      </w:r>
+      <w:r>
+        <w:rPr>
+          <w:rFonts w:ascii="Times New Roman" w:hAnsi="Times New Roman" w:cs="Times New Roman"/>
+        </w:rPr>
+        <w:t xml:space="preserve">equired a single method, but I was unsure as to whether I should make it static or not. </w:t>
+      </w:r>
+      <w:r>
+        <w:rPr>
+          <w:rFonts w:ascii="Times New Roman" w:hAnsi="Times New Roman" w:cs="Times New Roman"/>
+        </w:rPr>
+        <w:t xml:space="preserve">Looking at </w:t>
+      </w:r>
+      <w:r>
+        <w:rPr>
+          <w:rFonts w:ascii="Times New Roman" w:hAnsi="Times New Roman" w:cs="Times New Roman"/>
+        </w:rPr>
+        <w:t xml:space="preserve">the following requirement, </w:t>
+      </w:r>
+      <w:r>
+        <w:rPr>
+          <w:rFonts w:ascii="Times New Roman" w:hAnsi="Times New Roman" w:cs="Times New Roman"/>
+        </w:rPr>
+        <w:t xml:space="preserve">which </w:t>
+      </w:r>
+      <w:r>
+        <w:rPr>
+          <w:rFonts w:ascii="Times New Roman" w:hAnsi="Times New Roman" w:cs="Times New Roman"/>
+        </w:rPr>
+        <w:t xml:space="preserve">stated that </w:t>
+      </w:r>
+      <w:r>
+        <w:rPr>
+          <w:rFonts w:ascii="Times New Roman" w:hAnsi="Times New Roman" w:cs="Times New Roman"/>
+        </w:rPr>
+        <w:t xml:space="preserve">the Model </w:t>
+      </w:r>
+      <w:r>
+        <w:rPr>
+          <w:rFonts w:ascii="Times New Roman" w:hAnsi="Times New Roman" w:cs="Times New Roman"/>
+        </w:rPr>
+        <w:t xml:space="preserve">class should </w:t>
+      </w:r>
+      <w:r>
+        <w:rPr>
+          <w:rFonts w:ascii="Times New Roman" w:hAnsi="Times New Roman" w:cs="Times New Roman"/>
+        </w:rPr>
+        <w:t>manage a Data</w:t>
+      </w:r>
+    </w:p>
+    <w:p/>
+    <w:p>
+      <w:pPr>
+        <w:rPr>
+          <w:rFonts w:ascii="Times New Roman" w:hAnsi="Times New Roman" w:cs="Times New Roman"/>
+        </w:rPr>
+      </w:pPr>
+      <w:r>
+        <w:t>Section 2: Describe and evaluate your design and programming process. You should reflect on how you went about designing your classes, why they are appropriate classes, whether you have used good OO design practice (e.g., good use of abstraction, cohesive classes), and the overall quality of your work (you decide the criteria for this)</w:t>
       </w:r>
     </w:p>
     <w:sectPr>
       <w:headerReference w:type="default" r:id="rId6"/>
       <w:pgSz w:w="12240" w:h="15840"/>
-      <w:pgMar w:top="1440" w:right="1440" w:bottom="1440" w:left="1440" w:header="720" w:footer="720" w:gutter="0"/>
+      <w:pgMar w:top="1440" w:right="1080" w:bottom="1440" w:left="1080" w:header="720" w:footer="720" w:gutter="0"/>
       <w:cols w:space="720"/>
       <w:docGrid w:linePitch="360"/>
     </w:sectPr>

</xml_diff>